<commit_message>
updates ACK for elk paper
</commit_message>
<xml_diff>
--- a/elk_redacted.docx
+++ b/elk_redacted.docx
@@ -7613,7 +7613,7 @@
                             <wp:inline distT="0" distB="0" distL="0" distR="0" wp14:anchorId="5CFF393B" wp14:editId="6883F098">
                               <wp:extent cx="5262065" cy="4455622"/>
                               <wp:effectExtent l="0" t="0" r="0" b="2540"/>
-                              <wp:docPr id="8" name="Picture 8"/>
+                              <wp:docPr id="13" name="Picture 13"/>
                               <wp:cNvGraphicFramePr>
                                 <a:graphicFrameLocks xmlns:a="http://purl.oclc.org/ooxml/drawingml/main" noChangeAspect="1"/>
                               </wp:cNvGraphicFramePr>
@@ -7706,60 +7706,31 @@
         </w:drawing>
       </w:r>
       <w:r>
-        <w:t xml:space="preserve">We are very grateful to the Department of Computational Physics and Information Technology (DFCTI) at NIPNE-HH, especially our Head of Department – </w:t>
-      </w:r>
-      <w:proofErr w:type="spellStart"/>
-      <w:r>
-        <w:t>Mihnea</w:t>
-      </w:r>
-      <w:proofErr w:type="spellEnd"/>
-      <w:r>
         <w:t xml:space="preserve"> </w:t>
       </w:r>
-      <w:proofErr w:type="spellStart"/>
-      <w:r>
-        <w:t>Dulea</w:t>
-      </w:r>
-      <w:proofErr w:type="spellEnd"/>
-      <w:r>
-        <w:t xml:space="preserve"> for encouraging us during the</w:t>
-      </w:r>
-      <w:r>
-        <w:t xml:space="preserve"> </w:t>
-      </w:r>
-      <w:r>
-        <w:t xml:space="preserve">development process, and our colleague - </w:t>
-      </w:r>
-      <w:proofErr w:type="spellStart"/>
-      <w:r>
-        <w:t>Ionut</w:t>
-      </w:r>
-      <w:proofErr w:type="spellEnd"/>
-      <w:r>
-        <w:t xml:space="preserve"> </w:t>
-      </w:r>
-      <w:proofErr w:type="spellStart"/>
-      <w:r>
-        <w:t>Vasile</w:t>
-      </w:r>
-      <w:proofErr w:type="spellEnd"/>
-      <w:r>
-        <w:t xml:space="preserve"> for fruitful discussions and for providing us the testing environment of the ELK stack.</w:t>
-      </w:r>
-      <w:r>
-        <w:t xml:space="preserve"> This work would not have been possible without the support from CONDEGRID</w:t>
-      </w:r>
-      <w:r>
-        <w:t xml:space="preserve"> [28]</w:t>
-      </w:r>
-      <w:r>
-        <w:t xml:space="preserve"> and CECBID </w:t>
-      </w:r>
-      <w:r>
-        <w:t xml:space="preserve">[6] </w:t>
-      </w:r>
-      <w:r>
-        <w:t>projects within our department.</w:t>
+      <w:r>
+        <w:rPr>
+          <w:noProof/>
+        </w:rPr>
+        <w:t xml:space="preserve">We are very grateful to the Department of Computational Physics and Information Technology (DFCTI) at NIPNE-HH, for providing us access to the CLOUDIFIN site as testing environment of the ELK stack. </w:t>
+      </w:r>
+      <w:r>
+        <w:rPr>
+          <w:noProof/>
+        </w:rPr>
+        <w:t xml:space="preserve">This work would not have been possible without the support from the Ministry of Education and </w:t>
+      </w:r>
+      <w:r>
+        <w:rPr>
+          <w:noProof/>
+        </w:rPr>
+        <w:t>Research</w:t>
+      </w:r>
+      <w:r>
+        <w:rPr>
+          <w:noProof/>
+        </w:rPr>
+        <w:t xml:space="preserve"> under contract no. 7 / 2020 (PN3-5.2-CERN-RO), and the European Regional Development Fund through project CECBID-EOSC (POC/397/1/1-124405).</w:t>
       </w:r>
     </w:p>
     <w:p>
@@ -7971,18 +7942,29 @@
           <w:sz w:val="16"/>
           <w:szCs w:val="16"/>
         </w:rPr>
-        <w:t xml:space="preserve">-EOSC: project within NIPNE-HH, project main page (site available November 2020): </w:t>
-      </w:r>
-      <w:hyperlink r:id="rId20" w:history="1">
-        <w:r>
-          <w:rPr>
-            <w:rStyle w:val="Hyperlink"/>
-            <w:sz w:val="16"/>
-            <w:szCs w:val="16"/>
-          </w:rPr>
-          <w:t>http://cecbid-eosc.ifin.ro/index.php</w:t>
-        </w:r>
-      </w:hyperlink>
+        <w:t>-EOSC: project within NIPNE-HH</w:t>
+      </w:r>
+      <w:r>
+        <w:rPr>
+          <w:sz w:val="16"/>
+          <w:szCs w:val="16"/>
+        </w:rPr>
+        <w:t>,</w:t>
+      </w:r>
+      <w:r>
+        <w:rPr>
+          <w:sz w:val="16"/>
+          <w:szCs w:val="16"/>
+        </w:rPr>
+        <w:t xml:space="preserve"> sustained by </w:t>
+      </w:r>
+      <w:r>
+        <w:rPr>
+          <w:sz w:val="16"/>
+          <w:szCs w:val="16"/>
+        </w:rPr>
+        <w:t>European Regional Development Fund</w:t>
+      </w:r>
     </w:p>
     <w:p>
       <w:pPr>
@@ -8000,7 +7982,7 @@
         </w:rPr>
         <w:t xml:space="preserve">[7] SLURM workload manager, main webpage (available November 2020): </w:t>
       </w:r>
-      <w:hyperlink r:id="rId21" w:history="1">
+      <w:hyperlink r:id="rId20" w:history="1">
         <w:r>
           <w:rPr>
             <w:rStyle w:val="Hyperlink"/>
@@ -8027,7 +8009,7 @@
         </w:rPr>
         <w:t xml:space="preserve">[8] Nova – OpenStack, official documentation (available November 2020): </w:t>
       </w:r>
-      <w:hyperlink r:id="rId22" w:history="1">
+      <w:hyperlink r:id="rId21" w:history="1">
         <w:r>
           <w:rPr>
             <w:rStyle w:val="Hyperlink"/>
@@ -8054,7 +8036,7 @@
         </w:rPr>
         <w:t xml:space="preserve">[9] Keystone – OpenStack, main webpage (available November 2020): </w:t>
       </w:r>
-      <w:hyperlink r:id="rId23" w:history="1">
+      <w:hyperlink r:id="rId22" w:history="1">
         <w:r>
           <w:rPr>
             <w:rStyle w:val="Hyperlink"/>
@@ -8081,7 +8063,7 @@
         </w:rPr>
         <w:t xml:space="preserve">[10] Keystone – OpenStack, official documentation (available November 2020): </w:t>
       </w:r>
-      <w:hyperlink r:id="rId24" w:history="1">
+      <w:hyperlink r:id="rId23" w:history="1">
         <w:r>
           <w:rPr>
             <w:rStyle w:val="Hyperlink"/>
@@ -8108,7 +8090,7 @@
         </w:rPr>
         <w:t xml:space="preserve">[11] Cinder – OpenStack, main webpage (available November 2020): </w:t>
       </w:r>
-      <w:hyperlink r:id="rId25" w:history="1">
+      <w:hyperlink r:id="rId24" w:history="1">
         <w:r>
           <w:rPr>
             <w:rStyle w:val="Hyperlink"/>
@@ -8136,7 +8118,7 @@
         <w:lastRenderedPageBreak/>
         <w:t xml:space="preserve">[12] Cinder – OpenStack, official documentation (available November 2020): </w:t>
       </w:r>
-      <w:hyperlink r:id="rId26" w:history="1">
+      <w:hyperlink r:id="rId25" w:history="1">
         <w:r>
           <w:rPr>
             <w:rStyle w:val="Hyperlink"/>
@@ -8163,7 +8145,7 @@
         </w:rPr>
         <w:t xml:space="preserve">[13] Docker Containers, official documentation – Orientation and setup (available November 2020): </w:t>
       </w:r>
-      <w:hyperlink r:id="rId27" w:history="1">
+      <w:hyperlink r:id="rId26" w:history="1">
         <w:r>
           <w:rPr>
             <w:rStyle w:val="Hyperlink"/>
@@ -8206,7 +8188,7 @@
         </w:rPr>
         <w:t xml:space="preserve">, Main webpage (available November 2020):  </w:t>
       </w:r>
-      <w:hyperlink r:id="rId28" w:history="1">
+      <w:hyperlink r:id="rId27" w:history="1">
         <w:r>
           <w:rPr>
             <w:rStyle w:val="Hyperlink"/>
@@ -8249,7 +8231,7 @@
         </w:rPr>
         <w:t xml:space="preserve">, Main webpage (available November 2020):  </w:t>
       </w:r>
-      <w:hyperlink r:id="rId29" w:history="1">
+      <w:hyperlink r:id="rId28" w:history="1">
         <w:r>
           <w:rPr>
             <w:rStyle w:val="Hyperlink"/>
@@ -8276,7 +8258,7 @@
         </w:rPr>
         <w:t xml:space="preserve">[16] NGINX, Official documentation (available November 2020): </w:t>
       </w:r>
-      <w:hyperlink r:id="rId30" w:history="1">
+      <w:hyperlink r:id="rId29" w:history="1">
         <w:r>
           <w:rPr>
             <w:rStyle w:val="Hyperlink"/>
@@ -8319,7 +8301,7 @@
         </w:rPr>
         <w:t xml:space="preserve">, Official documentation (available November 2020): </w:t>
       </w:r>
-      <w:hyperlink r:id="rId31" w:history="1">
+      <w:hyperlink r:id="rId30" w:history="1">
         <w:r>
           <w:rPr>
             <w:rStyle w:val="Hyperlink"/>
@@ -8369,7 +8351,7 @@
         </w:rPr>
         <w:t xml:space="preserve"> – Harvester, (available November 2020): </w:t>
       </w:r>
-      <w:hyperlink r:id="rId32" w:history="1">
+      <w:hyperlink r:id="rId31" w:history="1">
         <w:r>
           <w:rPr>
             <w:rStyle w:val="Hyperlink"/>
@@ -8412,7 +8394,7 @@
         </w:rPr>
         <w:t xml:space="preserve">, Official documentation (available November 2020): </w:t>
       </w:r>
-      <w:hyperlink r:id="rId33" w:history="1">
+      <w:hyperlink r:id="rId32" w:history="1">
         <w:r>
           <w:rPr>
             <w:rStyle w:val="Hyperlink"/>
@@ -8439,7 +8421,7 @@
         </w:rPr>
         <w:t xml:space="preserve">[20] Beats – Elastic, Official webpage (available November 2020): </w:t>
       </w:r>
-      <w:hyperlink r:id="rId34" w:history="1">
+      <w:hyperlink r:id="rId33" w:history="1">
         <w:r>
           <w:rPr>
             <w:rStyle w:val="Hyperlink"/>
@@ -8466,7 +8448,7 @@
         </w:rPr>
         <w:t xml:space="preserve">[21] YAML, Official webpage (available November 2020): </w:t>
       </w:r>
-      <w:hyperlink r:id="rId35" w:history="1">
+      <w:hyperlink r:id="rId34" w:history="1">
         <w:r>
           <w:rPr>
             <w:rStyle w:val="Hyperlink"/>
@@ -8493,7 +8475,7 @@
         </w:rPr>
         <w:t xml:space="preserve">[22] Logstash – Multiple Pipelines (available November 2020): </w:t>
       </w:r>
-      <w:hyperlink r:id="rId36" w:history="1">
+      <w:hyperlink r:id="rId35" w:history="1">
         <w:r>
           <w:rPr>
             <w:rStyle w:val="Hyperlink"/>
@@ -8520,7 +8502,7 @@
         </w:rPr>
         <w:t xml:space="preserve">[23] Grok filter plugin, Elastic documentation (available November 2020): </w:t>
       </w:r>
-      <w:hyperlink r:id="rId37" w:anchor="plugins-filters-grok" w:history="1">
+      <w:hyperlink r:id="rId36" w:anchor="plugins-filters-grok" w:history="1">
         <w:r>
           <w:rPr>
             <w:rStyle w:val="Hyperlink"/>
@@ -8547,7 +8529,7 @@
         </w:rPr>
         <w:t xml:space="preserve">[24] ELK Stack - Public Repository on GitHub (available November 2020): </w:t>
       </w:r>
-      <w:hyperlink r:id="rId38" w:history="1">
+      <w:hyperlink r:id="rId37" w:history="1">
         <w:r>
           <w:rPr>
             <w:rStyle w:val="Hyperlink"/>
@@ -8574,7 +8556,7 @@
         </w:rPr>
         <w:t xml:space="preserve">[25] Ruby filter plugin, Elastic documentation (available November 2020): </w:t>
       </w:r>
-      <w:hyperlink r:id="rId39" w:history="1">
+      <w:hyperlink r:id="rId38" w:history="1">
         <w:r>
           <w:rPr>
             <w:rStyle w:val="Hyperlink"/>
@@ -8636,7 +8618,7 @@
         </w:rPr>
         <w:t xml:space="preserve"> </w:t>
       </w:r>
-      <w:hyperlink r:id="rId40" w:history="1">
+      <w:hyperlink r:id="rId39" w:history="1">
         <w:r>
           <w:rPr>
             <w:rStyle w:val="Hyperlink"/>
@@ -8653,8 +8635,10 @@
         <w:jc w:val="both"/>
         <w:rPr>
           <w:rStyle w:val="Hyperlink"/>
+          <w:color w:val="auto"/>
           <w:sz w:val="16"/>
           <w:szCs w:val="16"/>
+          <w:u w:val="none"/>
         </w:rPr>
       </w:pPr>
       <w:r>
@@ -8680,7 +8664,7 @@
         </w:rPr>
         <w:t xml:space="preserve"> vs Elastic Machine Learning, webpage available November 2020: </w:t>
       </w:r>
-      <w:hyperlink r:id="rId41" w:history="1">
+      <w:hyperlink r:id="rId40" w:history="1">
         <w:r>
           <w:rPr>
             <w:rStyle w:val="Hyperlink"/>
@@ -8690,83 +8674,25 @@
           <w:t>https://www.zebrium.com/blog/zelk-vs-elk-zebrium-ml-vs-elastic-machine-learning-zebrium</w:t>
         </w:r>
       </w:hyperlink>
+      <w:r>
+        <w:rPr>
+          <w:sz w:val="16"/>
+          <w:szCs w:val="16"/>
+        </w:rPr>
+        <w:t xml:space="preserve"> </w:t>
+      </w:r>
     </w:p>
     <w:p>
       <w:pPr>
-        <w:ind w:firstLine="10.80pt"/>
         <w:jc w:val="both"/>
         <w:rPr>
-          <w:rStyle w:val="Hyperlink"/>
-          <w:color w:val="auto"/>
           <w:sz w:val="16"/>
           <w:szCs w:val="16"/>
-          <w:u w:val="none"/>
-        </w:rPr>
-      </w:pPr>
-      <w:r>
-        <w:rPr>
-          <w:sz w:val="16"/>
-          <w:szCs w:val="16"/>
-        </w:rPr>
-        <w:t>[2</w:t>
-      </w:r>
-      <w:r>
-        <w:rPr>
-          <w:sz w:val="16"/>
-          <w:szCs w:val="16"/>
-        </w:rPr>
-        <w:t>8</w:t>
-      </w:r>
-      <w:r>
-        <w:rPr>
-          <w:sz w:val="16"/>
-          <w:szCs w:val="16"/>
-        </w:rPr>
-        <w:t xml:space="preserve">] </w:t>
-      </w:r>
-      <w:r>
-        <w:rPr>
-          <w:sz w:val="16"/>
-          <w:szCs w:val="16"/>
-        </w:rPr>
-        <w:t>CONDEGRID project, Official webpage (available November 2020)</w:t>
-      </w:r>
-      <w:r>
-        <w:rPr>
-          <w:sz w:val="16"/>
-          <w:szCs w:val="16"/>
-        </w:rPr>
-        <w:t xml:space="preserve">: </w:t>
-      </w:r>
-      <w:hyperlink r:id="rId42" w:history="1">
-        <w:r>
-          <w:rPr>
-            <w:rStyle w:val="Hyperlink"/>
-            <w:sz w:val="16"/>
-            <w:szCs w:val="16"/>
-          </w:rPr>
-          <w:t>http://lcg.ifin.ro/condegrid/index.php</w:t>
-        </w:r>
-      </w:hyperlink>
-      <w:r>
-        <w:rPr>
-          <w:sz w:val="16"/>
-          <w:szCs w:val="16"/>
-        </w:rPr>
-        <w:t xml:space="preserve"> </w:t>
-      </w:r>
-    </w:p>
-    <w:p>
-      <w:pPr>
-        <w:jc w:val="both"/>
-        <w:rPr>
-          <w:sz w:val="16"/>
-          <w:szCs w:val="16"/>
         </w:rPr>
       </w:pPr>
     </w:p>
     <w:sectPr>
-      <w:footerReference w:type="first" r:id="rId43"/>
+      <w:footerReference w:type="first" r:id="rId41"/>
       <w:type w:val="continuous"/>
       <w:pgSz w:w="595.30pt" w:h="841.90pt" w:code="9"/>
       <w:pgMar w:top="54pt" w:right="44.65pt" w:bottom="72pt" w:left="44.65pt" w:header="36pt" w:footer="36pt" w:gutter="0pt"/>
@@ -11430,6 +11356,15 @@
       <w:shd w:val="clear" w:color="auto" w:fill="E1DFDD"/>
     </w:rPr>
   </w:style>
+  <w:style w:type="character" w:styleId="FollowedHyperlink">
+    <w:name w:val="FollowedHyperlink"/>
+    <w:basedOn w:val="DefaultParagraphFont"/>
+    <w:rsid w:val="00502700"/>
+    <w:rPr>
+      <w:color w:val="954F72" w:themeColor="followedHyperlink"/>
+      <w:u w:val="single"/>
+    </w:rPr>
+  </w:style>
 </w:styles>
 </file>
 

</xml_diff>